<commit_message>
fix: filename generation and timezone
</commit_message>
<xml_diff>
--- a/filled_recipe.docx
+++ b/filled_recipe.docx
@@ -1393,7 +1393,7 @@
         </w:rPr>
       </w:pPr>
       <w:r>
-        <w:t>сука,12 лет, Марта 02.03.009</w:t>
+        <w:t>Барсик, Кот,самец,5 лет</w:t>
       </w:r>
     </w:p>
     <w:p>
@@ -2072,7 +2072,7 @@
         </w:rPr>
       </w:pPr>
       <w:r>
-        <w:t>Срок действия рецепта продлен до: 30 марта 2025 г. г.</w:t>
+        <w:t>Срок действия рецепта продлен до: 31 марта 2025 г. г.</w:t>
       </w:r>
     </w:p>
     <w:p>

</xml_diff>